<commit_message>
Commit du projet et de la doc
- Ajout de la page d'affichage du menu
- Ajout des méthodes GET
</commit_message>
<xml_diff>
--- a/docs/PHAM_rapport_TPI_2025.docx
+++ b/docs/PHAM_rapport_TPI_2025.docx
@@ -635,7 +635,6 @@
           <w:lang w:val="fr-CH"/>
         </w:rPr>
       </w:pPr>
-      <w:proofErr w:type="spellStart"/>
       <w:r>
         <w:rPr>
           <w:rFonts w:cs="Arial"/>
@@ -645,7 +644,6 @@
         </w:rPr>
         <w:t>WebMenu</w:t>
       </w:r>
-      <w:proofErr w:type="spellEnd"/>
     </w:p>
     <w:p>
       <w:pPr>
@@ -3577,9 +3575,14 @@
           <w:szCs w:val="22"/>
           <w:lang w:val="fr-CH"/>
         </w:rPr>
-        <w:t>est une présentation conceptuelle du travail effectué et du résultat attendu d’au maximum une page A4 qui permettent au lecteur une rapide compréhension du rapport de travail</w:t>
-      </w:r>
-      <w:proofErr w:type="gramStart"/>
+        <w:t>est une présentation conceptuelle du travail effectué et du résultat attendu d’au maximum une page A4 qui permettent au lecteur une rapide compréhension du rapport de travail.</w:t>
+      </w:r>
+      <w:r>
+        <w:rPr>
+          <w:lang w:val="fr-CH"/>
+        </w:rPr>
+        <w:t xml:space="preserve"> </w:t>
+      </w:r>
       <w:r>
         <w:rPr>
           <w:rStyle w:val="Hinweistext"/>
@@ -3587,32 +3590,7 @@
           <w:szCs w:val="22"/>
           <w:lang w:val="fr-CH"/>
         </w:rPr>
-        <w:t>.</w:t>
-      </w:r>
-      <w:r>
-        <w:rPr>
-          <w:lang w:val="fr-CH"/>
-        </w:rPr>
-        <w:t xml:space="preserve"> </w:t>
-      </w:r>
-      <w:r>
-        <w:rPr>
-          <w:rStyle w:val="Hinweistext"/>
-          <w:sz w:val="22"/>
-          <w:szCs w:val="22"/>
-          <w:lang w:val="fr-CH"/>
-        </w:rPr>
-        <w:t>.</w:t>
-      </w:r>
-      <w:proofErr w:type="gramEnd"/>
-      <w:r>
-        <w:rPr>
-          <w:rStyle w:val="Hinweistext"/>
-          <w:sz w:val="22"/>
-          <w:szCs w:val="22"/>
-          <w:lang w:val="fr-CH"/>
-        </w:rPr>
-        <w:t xml:space="preserve"> Il contient trois paragraphes : Situation de départ, mise en </w:t>
+        <w:t xml:space="preserve">. Il contient trois paragraphes : Situation de départ, mise en </w:t>
       </w:r>
       <w:r>
         <w:rPr>
@@ -3660,27 +3638,7 @@
           <w:szCs w:val="22"/>
           <w:lang w:val="fr-CH"/>
         </w:rPr>
-        <w:t xml:space="preserve">Pour plus de détails, </w:t>
-      </w:r>
-      <w:proofErr w:type="spellStart"/>
-      <w:r>
-        <w:rPr>
-          <w:rStyle w:val="Hinweistext"/>
-          <w:sz w:val="22"/>
-          <w:szCs w:val="22"/>
-          <w:lang w:val="fr-CH"/>
-        </w:rPr>
-        <w:t>veuillez vous</w:t>
-      </w:r>
-      <w:proofErr w:type="spellEnd"/>
-      <w:r>
-        <w:rPr>
-          <w:rStyle w:val="Hinweistext"/>
-          <w:sz w:val="22"/>
-          <w:szCs w:val="22"/>
-          <w:lang w:val="fr-CH"/>
-        </w:rPr>
-        <w:t xml:space="preserve"> référez au Manuel ICT</w:t>
+        <w:t>Pour plus de détails, veuillez vous référez au Manuel ICT</w:t>
       </w:r>
       <w:r>
         <w:rPr>
@@ -3828,7 +3786,6 @@
         </w:rPr>
         <w:t xml:space="preserve">Le </w:t>
       </w:r>
-      <w:proofErr w:type="spellStart"/>
       <w:r>
         <w:rPr>
           <w:b/>
@@ -3837,7 +3794,6 @@
         </w:rPr>
         <w:t>WebMenu</w:t>
       </w:r>
-      <w:proofErr w:type="spellEnd"/>
       <w:r>
         <w:rPr>
           <w:lang w:val="fr-CH"/>
@@ -4280,29 +4236,7 @@
                 <w:szCs w:val="20"/>
                 <w:lang w:val="fr-CH"/>
               </w:rPr>
-              <w:t>(</w:t>
-            </w:r>
-            <w:proofErr w:type="gramStart"/>
-            <w:r>
-              <w:rPr>
-                <w:b w:val="0"/>
-                <w:bCs w:val="0"/>
-                <w:sz w:val="20"/>
-                <w:szCs w:val="20"/>
-                <w:lang w:val="fr-CH"/>
-              </w:rPr>
-              <w:t>jours</w:t>
-            </w:r>
-            <w:proofErr w:type="gramEnd"/>
-            <w:r>
-              <w:rPr>
-                <w:b w:val="0"/>
-                <w:bCs w:val="0"/>
-                <w:sz w:val="20"/>
-                <w:szCs w:val="20"/>
-                <w:lang w:val="fr-CH"/>
-              </w:rPr>
-              <w:t>)</w:t>
+              <w:t>(jours)</w:t>
             </w:r>
           </w:p>
         </w:tc>
@@ -4463,25 +4397,7 @@
                 <w:szCs w:val="20"/>
                 <w:lang w:val="fr-CH"/>
               </w:rPr>
-              <w:t xml:space="preserve">À partir de ce document et de la discussion avec le supérieur professionnel, analyse des données et des requêtes, analyse des flux entre le serveur et le client, création des </w:t>
-            </w:r>
-            <w:proofErr w:type="spellStart"/>
-            <w:r>
-              <w:rPr>
-                <w:sz w:val="20"/>
-                <w:szCs w:val="20"/>
-                <w:lang w:val="fr-CH"/>
-              </w:rPr>
-              <w:t>mockups</w:t>
-            </w:r>
-            <w:proofErr w:type="spellEnd"/>
-            <w:r>
-              <w:rPr>
-                <w:sz w:val="20"/>
-                <w:szCs w:val="20"/>
-                <w:lang w:val="fr-CH"/>
-              </w:rPr>
-              <w:t>.</w:t>
+              <w:t>À partir de ce document et de la discussion avec le supérieur professionnel, analyse des données et des requêtes, analyse des flux entre le serveur et le client, création des mockups.</w:t>
             </w:r>
           </w:p>
           <w:p>
@@ -4583,8 +4499,6 @@
                 <w:lang w:val="fr-CH"/>
               </w:rPr>
             </w:pPr>
-            <w:proofErr w:type="spellStart"/>
-            <w:proofErr w:type="gramStart"/>
             <w:r>
               <w:rPr>
                 <w:b w:val="0"/>
@@ -4593,19 +4507,7 @@
                 <w:szCs w:val="20"/>
                 <w:lang w:val="fr-CH"/>
               </w:rPr>
-              <w:t>éalisation</w:t>
-            </w:r>
-            <w:proofErr w:type="spellEnd"/>
-            <w:proofErr w:type="gramEnd"/>
-            <w:r>
-              <w:rPr>
-                <w:b w:val="0"/>
-                <w:bCs w:val="0"/>
-                <w:sz w:val="20"/>
-                <w:szCs w:val="20"/>
-                <w:lang w:val="fr-CH"/>
-              </w:rPr>
-              <w:t xml:space="preserve"> du serveur</w:t>
+              <w:t>éalisation du serveur</w:t>
             </w:r>
           </w:p>
         </w:tc>
@@ -4911,31 +4813,7 @@
                 <w:szCs w:val="20"/>
                 <w:lang w:val="fr-CH"/>
               </w:rPr>
-              <w:t xml:space="preserve">« </w:t>
-            </w:r>
-            <w:proofErr w:type="spellStart"/>
-            <w:proofErr w:type="gramStart"/>
-            <w:r>
-              <w:rPr>
-                <w:b w:val="0"/>
-                <w:bCs w:val="0"/>
-                <w:sz w:val="20"/>
-                <w:szCs w:val="20"/>
-                <w:lang w:val="fr-CH"/>
-              </w:rPr>
-              <w:t>coor</w:t>
-            </w:r>
-            <w:proofErr w:type="spellEnd"/>
-            <w:proofErr w:type="gramEnd"/>
-            <w:r>
-              <w:rPr>
-                <w:b w:val="0"/>
-                <w:bCs w:val="0"/>
-                <w:sz w:val="20"/>
-                <w:szCs w:val="20"/>
-                <w:lang w:val="fr-CH"/>
-              </w:rPr>
-              <w:t xml:space="preserve"> »</w:t>
+              <w:t>« coor »</w:t>
             </w:r>
           </w:p>
         </w:tc>
@@ -5155,29 +5033,7 @@
                 <w:szCs w:val="20"/>
                 <w:lang w:val="fr-CH"/>
               </w:rPr>
-              <w:t xml:space="preserve">Réalisation du client « </w:t>
-            </w:r>
-            <w:proofErr w:type="spellStart"/>
-            <w:r>
-              <w:rPr>
-                <w:b w:val="0"/>
-                <w:bCs w:val="0"/>
-                <w:sz w:val="20"/>
-                <w:szCs w:val="20"/>
-                <w:lang w:val="fr-CH"/>
-              </w:rPr>
-              <w:t>resp</w:t>
-            </w:r>
-            <w:proofErr w:type="spellEnd"/>
-            <w:r>
-              <w:rPr>
-                <w:b w:val="0"/>
-                <w:bCs w:val="0"/>
-                <w:sz w:val="20"/>
-                <w:szCs w:val="20"/>
-                <w:lang w:val="fr-CH"/>
-              </w:rPr>
-              <w:t xml:space="preserve"> »</w:t>
+              <w:t>Réalisation du client « resp »</w:t>
             </w:r>
           </w:p>
         </w:tc>
@@ -5808,27 +5664,7 @@
           <w:szCs w:val="22"/>
           <w:lang w:val="fr-CH"/>
         </w:rPr>
-        <w:t xml:space="preserve">Citer la méthode de gestion de projet utilisée (Méthode en phases, agile, </w:t>
-      </w:r>
-      <w:proofErr w:type="spellStart"/>
-      <w:r>
-        <w:rPr>
-          <w:rStyle w:val="Hinweistext"/>
-          <w:sz w:val="22"/>
-          <w:szCs w:val="22"/>
-          <w:lang w:val="fr-CH"/>
-        </w:rPr>
-        <w:t>scrum</w:t>
-      </w:r>
-      <w:proofErr w:type="spellEnd"/>
-      <w:r>
-        <w:rPr>
-          <w:rStyle w:val="Hinweistext"/>
-          <w:sz w:val="22"/>
-          <w:szCs w:val="22"/>
-          <w:lang w:val="fr-CH"/>
-        </w:rPr>
-        <w:t>, …)</w:t>
+        <w:t>Citer la méthode de gestion de projet utilisée (Méthode en phases, agile, scrum, …)</w:t>
       </w:r>
     </w:p>
     <w:p>
@@ -6168,27 +6004,7 @@
           <w:szCs w:val="22"/>
           <w:lang w:val="fr-CH"/>
         </w:rPr>
-        <w:t xml:space="preserve">Quelle est la situation </w:t>
-      </w:r>
-      <w:proofErr w:type="gramStart"/>
-      <w:r>
-        <w:rPr>
-          <w:rStyle w:val="Hinweistext"/>
-          <w:sz w:val="22"/>
-          <w:szCs w:val="22"/>
-          <w:lang w:val="fr-CH"/>
-        </w:rPr>
-        <w:t>actuelle?</w:t>
-      </w:r>
-      <w:proofErr w:type="gramEnd"/>
-      <w:r>
-        <w:rPr>
-          <w:rStyle w:val="Hinweistext"/>
-          <w:sz w:val="22"/>
-          <w:szCs w:val="22"/>
-          <w:lang w:val="fr-CH"/>
-        </w:rPr>
-        <w:t xml:space="preserve"> Vous pouvez éventuellement illustrer le processus.</w:t>
+        <w:t>Quelle est la situation actuelle? Vous pouvez éventuellement illustrer le processus.</w:t>
       </w:r>
     </w:p>
     <w:p>
@@ -6237,27 +6053,7 @@
           <w:szCs w:val="22"/>
           <w:lang w:val="fr-CH"/>
         </w:rPr>
-        <w:t xml:space="preserve">A quoi doit ressembler la solution/le produit </w:t>
-      </w:r>
-      <w:proofErr w:type="gramStart"/>
-      <w:r>
-        <w:rPr>
-          <w:rStyle w:val="Hinweistext"/>
-          <w:sz w:val="22"/>
-          <w:szCs w:val="22"/>
-          <w:lang w:val="fr-CH"/>
-        </w:rPr>
-        <w:t>fini?</w:t>
-      </w:r>
-      <w:proofErr w:type="gramEnd"/>
-      <w:r>
-        <w:rPr>
-          <w:rStyle w:val="Hinweistext"/>
-          <w:sz w:val="22"/>
-          <w:szCs w:val="22"/>
-          <w:lang w:val="fr-CH"/>
-        </w:rPr>
-        <w:t xml:space="preserve"> Vous pouvez éventuellement illustrer le nouveau processus.</w:t>
+        <w:t>A quoi doit ressembler la solution/le produit fini? Vous pouvez éventuellement illustrer le nouveau processus.</w:t>
       </w:r>
     </w:p>
     <w:p>
@@ -6333,9 +6129,8 @@
           <w:szCs w:val="22"/>
           <w:lang w:val="fr-CH"/>
         </w:rPr>
-        <w:t xml:space="preserve">Quels risques sont engendrés en cas de </w:t>
-      </w:r>
-      <w:proofErr w:type="gramStart"/>
+        <w:t>Quels risques sont engendrés en cas de non réalisation du projet</w:t>
+      </w:r>
       <w:r>
         <w:rPr>
           <w:rStyle w:val="Hinweistext"/>
@@ -6343,46 +6138,7 @@
           <w:szCs w:val="22"/>
           <w:lang w:val="fr-CH"/>
         </w:rPr>
-        <w:t>non réalisation</w:t>
-      </w:r>
-      <w:proofErr w:type="gramEnd"/>
-      <w:r>
-        <w:rPr>
-          <w:rStyle w:val="Hinweistext"/>
-          <w:sz w:val="22"/>
-          <w:szCs w:val="22"/>
-          <w:lang w:val="fr-CH"/>
-        </w:rPr>
-        <w:t xml:space="preserve"> du </w:t>
-      </w:r>
-      <w:proofErr w:type="gramStart"/>
-      <w:r>
-        <w:rPr>
-          <w:rStyle w:val="Hinweistext"/>
-          <w:sz w:val="22"/>
-          <w:szCs w:val="22"/>
-          <w:lang w:val="fr-CH"/>
-        </w:rPr>
-        <w:t>projet</w:t>
-      </w:r>
-      <w:r>
-        <w:rPr>
-          <w:rStyle w:val="Hinweistext"/>
-          <w:sz w:val="22"/>
-          <w:szCs w:val="22"/>
-          <w:lang w:val="fr-CH"/>
-        </w:rPr>
-        <w:t>?</w:t>
-      </w:r>
-      <w:proofErr w:type="gramEnd"/>
-      <w:r>
-        <w:rPr>
-          <w:rStyle w:val="Hinweistext"/>
-          <w:sz w:val="22"/>
-          <w:szCs w:val="22"/>
-          <w:lang w:val="fr-CH"/>
-        </w:rPr>
-        <w:t xml:space="preserve"> </w:t>
+        <w:t xml:space="preserve">? </w:t>
       </w:r>
       <w:r>
         <w:rPr>
@@ -6443,27 +6199,7 @@
           <w:szCs w:val="22"/>
           <w:lang w:val="fr-CH"/>
         </w:rPr>
-        <w:t xml:space="preserve">Quelles sont les menaces/dangers pour la protection des données et des systèmes et par quelles mesures peuvent-ils être contournés/supprimés. Les données sont-elles soumises à la protection des </w:t>
-      </w:r>
-      <w:proofErr w:type="gramStart"/>
-      <w:r>
-        <w:rPr>
-          <w:rStyle w:val="Hinweistext"/>
-          <w:sz w:val="22"/>
-          <w:szCs w:val="22"/>
-          <w:lang w:val="fr-CH"/>
-        </w:rPr>
-        <w:t>données?</w:t>
-      </w:r>
-      <w:proofErr w:type="gramEnd"/>
-      <w:r>
-        <w:rPr>
-          <w:rStyle w:val="Hinweistext"/>
-          <w:sz w:val="22"/>
-          <w:szCs w:val="22"/>
-          <w:lang w:val="fr-CH"/>
-        </w:rPr>
-        <w:t xml:space="preserve"> </w:t>
+        <w:t xml:space="preserve">Quelles sont les menaces/dangers pour la protection des données et des systèmes et par quelles mesures peuvent-ils être contournés/supprimés. Les données sont-elles soumises à la protection des données? </w:t>
       </w:r>
     </w:p>
     <w:p>
@@ -8138,6 +7874,7 @@
       </w:pPr>
       <w:r>
         <w:rPr>
+          <w:noProof/>
           <w:lang w:val="fr-CH"/>
         </w:rPr>
         <w:drawing>
@@ -8186,6 +7923,7 @@
       </w:pPr>
       <w:r>
         <w:rPr>
+          <w:noProof/>
           <w:lang w:val="fr-CH"/>
         </w:rPr>
         <w:lastRenderedPageBreak/>
@@ -8227,6 +7965,7 @@
       </w:r>
       <w:r>
         <w:rPr>
+          <w:noProof/>
           <w:lang w:val="fr-CH"/>
         </w:rPr>
         <w:lastRenderedPageBreak/>
@@ -8268,6 +8007,7 @@
       </w:r>
       <w:r>
         <w:rPr>
+          <w:noProof/>
           <w:lang w:val="fr-CH"/>
         </w:rPr>
         <w:lastRenderedPageBreak/>
@@ -8362,6 +8102,131 @@
     </w:p>
     <w:p>
       <w:pPr>
+        <w:pStyle w:val="Titre3"/>
+        <w:rPr>
+          <w:lang w:val="fr-CH"/>
+        </w:rPr>
+      </w:pPr>
+      <w:r>
+        <w:rPr>
+          <w:lang w:val="fr-CH"/>
+        </w:rPr>
+        <w:t>Diagramme de classes du client</w:t>
+      </w:r>
+    </w:p>
+    <w:p>
+      <w:pPr>
+        <w:pStyle w:val="BITTextkrper"/>
+        <w:rPr>
+          <w:lang w:val="fr-CH"/>
+        </w:rPr>
+      </w:pPr>
+      <w:r>
+        <w:rPr>
+          <w:noProof/>
+        </w:rPr>
+        <w:drawing>
+          <wp:inline distT="0" distB="0" distL="0" distR="0" wp14:anchorId="48F455F7" wp14:editId="1D38F7AB">
+            <wp:extent cx="5519024" cy="3314700"/>
+            <wp:effectExtent l="0" t="0" r="5715" b="0"/>
+            <wp:docPr id="1453439834" name="Image 1" descr="Une image contenant texte, capture d’écran, diagramme, ligne&#10;&#10;Le contenu généré par l’IA peut être incorrect."/>
+            <wp:cNvGraphicFramePr>
+              <a:graphicFrameLocks xmlns:a="http://schemas.openxmlformats.org/drawingml/2006/main" noChangeAspect="1"/>
+            </wp:cNvGraphicFramePr>
+            <a:graphic xmlns:a="http://schemas.openxmlformats.org/drawingml/2006/main">
+              <a:graphicData uri="http://schemas.openxmlformats.org/drawingml/2006/picture">
+                <pic:pic xmlns:pic="http://schemas.openxmlformats.org/drawingml/2006/picture">
+                  <pic:nvPicPr>
+                    <pic:cNvPr id="1453439834" name="Image 1" descr="Une image contenant texte, capture d’écran, diagramme, ligne&#10;&#10;Le contenu généré par l’IA peut être incorrect."/>
+                    <pic:cNvPicPr/>
+                  </pic:nvPicPr>
+                  <pic:blipFill>
+                    <a:blip r:embed="rId24"/>
+                    <a:stretch>
+                      <a:fillRect/>
+                    </a:stretch>
+                  </pic:blipFill>
+                  <pic:spPr>
+                    <a:xfrm>
+                      <a:off x="0" y="0"/>
+                      <a:ext cx="5520183" cy="3315396"/>
+                    </a:xfrm>
+                    <a:prstGeom prst="rect">
+                      <a:avLst/>
+                    </a:prstGeom>
+                  </pic:spPr>
+                </pic:pic>
+              </a:graphicData>
+            </a:graphic>
+          </wp:inline>
+        </w:drawing>
+      </w:r>
+    </w:p>
+    <w:p>
+      <w:pPr>
+        <w:pStyle w:val="Titre3"/>
+        <w:rPr>
+          <w:lang w:val="fr-CH"/>
+        </w:rPr>
+      </w:pPr>
+      <w:r>
+        <w:rPr>
+          <w:lang w:val="fr-CH"/>
+        </w:rPr>
+        <w:lastRenderedPageBreak/>
+        <w:t>Diagramme de classes du serveur</w:t>
+      </w:r>
+    </w:p>
+    <w:p>
+      <w:pPr>
+        <w:pStyle w:val="BITTextkrper"/>
+        <w:rPr>
+          <w:lang w:val="fr-CH"/>
+        </w:rPr>
+      </w:pPr>
+      <w:r>
+        <w:rPr>
+          <w:noProof/>
+        </w:rPr>
+        <w:drawing>
+          <wp:inline distT="0" distB="0" distL="0" distR="0" wp14:anchorId="44505EC7" wp14:editId="00901FDF">
+            <wp:extent cx="5760085" cy="4166870"/>
+            <wp:effectExtent l="0" t="0" r="0" b="5080"/>
+            <wp:docPr id="1766089841" name="Image 1" descr="Une image contenant texte, diagramme, capture d’écran, Plan&#10;&#10;Le contenu généré par l’IA peut être incorrect."/>
+            <wp:cNvGraphicFramePr>
+              <a:graphicFrameLocks xmlns:a="http://schemas.openxmlformats.org/drawingml/2006/main" noChangeAspect="1"/>
+            </wp:cNvGraphicFramePr>
+            <a:graphic xmlns:a="http://schemas.openxmlformats.org/drawingml/2006/main">
+              <a:graphicData uri="http://schemas.openxmlformats.org/drawingml/2006/picture">
+                <pic:pic xmlns:pic="http://schemas.openxmlformats.org/drawingml/2006/picture">
+                  <pic:nvPicPr>
+                    <pic:cNvPr id="1766089841" name="Image 1" descr="Une image contenant texte, diagramme, capture d’écran, Plan&#10;&#10;Le contenu généré par l’IA peut être incorrect."/>
+                    <pic:cNvPicPr/>
+                  </pic:nvPicPr>
+                  <pic:blipFill>
+                    <a:blip r:embed="rId25"/>
+                    <a:stretch>
+                      <a:fillRect/>
+                    </a:stretch>
+                  </pic:blipFill>
+                  <pic:spPr>
+                    <a:xfrm>
+                      <a:off x="0" y="0"/>
+                      <a:ext cx="5760085" cy="4166870"/>
+                    </a:xfrm>
+                    <a:prstGeom prst="rect">
+                      <a:avLst/>
+                    </a:prstGeom>
+                  </pic:spPr>
+                </pic:pic>
+              </a:graphicData>
+            </a:graphic>
+          </wp:inline>
+        </w:drawing>
+      </w:r>
+    </w:p>
+    <w:p>
+      <w:pPr>
         <w:pStyle w:val="BITTextkrper"/>
         <w:rPr>
           <w:lang w:val="fr-CH"/>
@@ -8495,10 +8360,10 @@
           <w:lang w:val="fr-CH"/>
         </w:rPr>
         <w:sectPr>
-          <w:headerReference w:type="default" r:id="rId24"/>
-          <w:footerReference w:type="default" r:id="rId25"/>
-          <w:headerReference w:type="first" r:id="rId26"/>
-          <w:footerReference w:type="first" r:id="rId27"/>
+          <w:headerReference w:type="default" r:id="rId26"/>
+          <w:footerReference w:type="default" r:id="rId27"/>
+          <w:headerReference w:type="first" r:id="rId28"/>
+          <w:footerReference w:type="first" r:id="rId29"/>
           <w:pgSz w:w="11906" w:h="16838" w:code="9"/>
           <w:pgMar w:top="1861" w:right="1134" w:bottom="907" w:left="1701" w:header="851" w:footer="340" w:gutter="0"/>
           <w:cols w:space="708"/>
@@ -8560,9 +8425,8 @@
           <w:szCs w:val="22"/>
           <w:lang w:val="fr-CH"/>
         </w:rPr>
-        <w:t xml:space="preserve">Comment les tests sont-ils </w:t>
-      </w:r>
-      <w:proofErr w:type="gramStart"/>
+        <w:t>Comment les tests sont-ils effectués?</w:t>
+      </w:r>
       <w:r>
         <w:rPr>
           <w:rStyle w:val="Hinweistext"/>
@@ -8570,69 +8434,8 @@
           <w:szCs w:val="22"/>
           <w:lang w:val="fr-CH"/>
         </w:rPr>
-        <w:t>effectués?</w:t>
-      </w:r>
-      <w:proofErr w:type="gramEnd"/>
-      <w:r>
-        <w:rPr>
-          <w:rStyle w:val="Hinweistext"/>
-          <w:sz w:val="22"/>
-          <w:szCs w:val="22"/>
-          <w:lang w:val="fr-CH"/>
-        </w:rPr>
-        <w:t xml:space="preserve"> </w:t>
-      </w:r>
-      <w:proofErr w:type="spellStart"/>
-      <w:r>
-        <w:rPr>
-          <w:rStyle w:val="Hinweistext"/>
-          <w:sz w:val="22"/>
-          <w:szCs w:val="22"/>
-          <w:lang w:val="fr-CH"/>
-        </w:rPr>
-        <w:t>Blackbox</w:t>
-      </w:r>
-      <w:proofErr w:type="spellEnd"/>
-      <w:r>
-        <w:rPr>
-          <w:rStyle w:val="Hinweistext"/>
-          <w:sz w:val="22"/>
-          <w:szCs w:val="22"/>
-          <w:lang w:val="fr-CH"/>
-        </w:rPr>
-        <w:t xml:space="preserve">, </w:t>
-      </w:r>
-      <w:proofErr w:type="spellStart"/>
-      <w:r>
-        <w:rPr>
-          <w:rStyle w:val="Hinweistext"/>
-          <w:sz w:val="22"/>
-          <w:szCs w:val="22"/>
-          <w:lang w:val="fr-CH"/>
-        </w:rPr>
-        <w:t>Whitebox</w:t>
-      </w:r>
-      <w:proofErr w:type="spellEnd"/>
-      <w:r>
-        <w:rPr>
-          <w:rStyle w:val="Hinweistext"/>
-          <w:sz w:val="22"/>
-          <w:szCs w:val="22"/>
-          <w:lang w:val="fr-CH"/>
-        </w:rPr>
-        <w:t xml:space="preserve"> </w:t>
-      </w:r>
-      <w:proofErr w:type="gramStart"/>
-      <w:r>
-        <w:rPr>
-          <w:rStyle w:val="Hinweistext"/>
-          <w:sz w:val="22"/>
-          <w:szCs w:val="22"/>
-          <w:lang w:val="fr-CH"/>
-        </w:rPr>
-        <w:t>… .</w:t>
-      </w:r>
-      <w:proofErr w:type="gramEnd"/>
+        <w:t xml:space="preserve"> Blackbox, Whitebox … .</w:t>
+      </w:r>
     </w:p>
     <w:tbl>
       <w:tblPr>
@@ -9242,18 +9045,8 @@
                 <w:szCs w:val="22"/>
                 <w:lang w:val="fr-CH"/>
               </w:rPr>
-              <w:t xml:space="preserve">Impossible d’afficher les informations de modification du menu. On est renvoyé à la page d’index du </w:t>
+              <w:t>Impossible d’afficher les informations de modification du menu. On est renvoyé à la page d’index du WebMenu</w:t>
             </w:r>
-            <w:proofErr w:type="spellStart"/>
-            <w:r>
-              <w:rPr>
-                <w:sz w:val="22"/>
-                <w:szCs w:val="22"/>
-                <w:lang w:val="fr-CH"/>
-              </w:rPr>
-              <w:t>WebMenu</w:t>
-            </w:r>
-            <w:proofErr w:type="spellEnd"/>
             <w:r>
               <w:rPr>
                 <w:sz w:val="22"/>
@@ -9864,19 +9657,11 @@
         <w:rPr>
           <w:lang w:val="fr-CH"/>
         </w:rPr>
-        <w:t xml:space="preserve">onfiguration </w:t>
-      </w:r>
-      <w:proofErr w:type="spellStart"/>
-      <w:r>
-        <w:rPr>
-          <w:lang w:val="fr-CH"/>
-        </w:rPr>
-        <w:t>xyz</w:t>
+        <w:t>onfiguration xyz</w:t>
       </w:r>
       <w:bookmarkEnd w:id="47"/>
       <w:bookmarkEnd w:id="48"/>
       <w:bookmarkEnd w:id="49"/>
-      <w:proofErr w:type="spellEnd"/>
     </w:p>
     <w:p>
       <w:pPr>
@@ -9888,7 +9673,6 @@
         </w:rPr>
       </w:pPr>
       <w:bookmarkStart w:id="50" w:name="_Toc114965607"/>
-      <w:proofErr w:type="gramStart"/>
       <w:r>
         <w:rPr>
           <w:rStyle w:val="Hinweistext"/>
@@ -9896,17 +9680,7 @@
           <w:szCs w:val="22"/>
           <w:lang w:val="fr-CH"/>
         </w:rPr>
-        <w:t>Conseil:</w:t>
-      </w:r>
-      <w:proofErr w:type="gramEnd"/>
-      <w:r>
-        <w:rPr>
-          <w:rStyle w:val="Hinweistext"/>
-          <w:sz w:val="22"/>
-          <w:szCs w:val="22"/>
-          <w:lang w:val="fr-CH"/>
-        </w:rPr>
-        <w:t xml:space="preserve"> D’autres chapitres peuvent s’ajouter à cette partie en fonction du projet.</w:t>
+        <w:t>Conseil: D’autres chapitres peuvent s’ajouter à cette partie en fonction du projet.</w:t>
       </w:r>
     </w:p>
     <w:p>
@@ -9980,10 +9754,8 @@
           <w:szCs w:val="22"/>
           <w:lang w:val="fr-CH"/>
         </w:rPr>
-        <w:t xml:space="preserve">Représentation du processus de </w:t>
-      </w:r>
-      <w:proofErr w:type="spellStart"/>
-      <w:proofErr w:type="gramStart"/>
+        <w:t>Représentation du processus de test.</w:t>
+      </w:r>
       <w:r>
         <w:rPr>
           <w:rStyle w:val="Hinweistext"/>
@@ -9991,7 +9763,7 @@
           <w:szCs w:val="22"/>
           <w:lang w:val="fr-CH"/>
         </w:rPr>
-        <w:t>test.</w:t>
+        <w:t>.</w:t>
       </w:r>
       <w:r>
         <w:rPr>
@@ -10000,27 +9772,7 @@
           <w:szCs w:val="22"/>
           <w:lang w:val="fr-CH"/>
         </w:rPr>
-        <w:t>.</w:t>
-      </w:r>
-      <w:proofErr w:type="gramEnd"/>
-      <w:r>
-        <w:rPr>
-          <w:rStyle w:val="Hinweistext"/>
-          <w:sz w:val="22"/>
-          <w:szCs w:val="22"/>
-          <w:lang w:val="fr-CH"/>
-        </w:rPr>
-        <w:t>Qui</w:t>
-      </w:r>
-      <w:proofErr w:type="spellEnd"/>
-      <w:r>
-        <w:rPr>
-          <w:rStyle w:val="Hinweistext"/>
-          <w:sz w:val="22"/>
-          <w:szCs w:val="22"/>
-          <w:lang w:val="fr-CH"/>
-        </w:rPr>
-        <w:t xml:space="preserve"> teste quoi à l’aide de quels moyens ?</w:t>
+        <w:t>Qui teste quoi à l’aide de quels moyens ?</w:t>
       </w:r>
     </w:p>
     <w:p>
@@ -10942,20 +10694,12 @@
         </w:rPr>
       </w:pPr>
       <w:bookmarkStart w:id="63" w:name="_Toc60502122"/>
-      <w:proofErr w:type="gramStart"/>
       <w:r>
         <w:rPr>
           <w:lang w:val="fr-CH"/>
         </w:rPr>
         <w:lastRenderedPageBreak/>
-        <w:t>Bibliographie:</w:t>
-      </w:r>
-      <w:proofErr w:type="gramEnd"/>
-      <w:r>
-        <w:rPr>
-          <w:lang w:val="fr-CH"/>
-        </w:rPr>
-        <w:t xml:space="preserve"> l</w:t>
+        <w:t>Bibliographie: l</w:t>
       </w:r>
       <w:r>
         <w:rPr>
@@ -10985,7 +10729,6 @@
           <w:lang w:val="fr-CH"/>
         </w:rPr>
       </w:pPr>
-      <w:proofErr w:type="gramStart"/>
       <w:r>
         <w:rPr>
           <w:rStyle w:val="Hinweistext"/>
@@ -11002,17 +10745,7 @@
           <w:szCs w:val="22"/>
           <w:lang w:val="fr-CH"/>
         </w:rPr>
-        <w:t>:</w:t>
-      </w:r>
-      <w:proofErr w:type="gramEnd"/>
-      <w:r>
-        <w:rPr>
-          <w:rStyle w:val="Hinweistext"/>
-          <w:sz w:val="22"/>
-          <w:szCs w:val="22"/>
-          <w:lang w:val="fr-CH"/>
-        </w:rPr>
-        <w:t xml:space="preserve"> </w:t>
+        <w:t xml:space="preserve">: </w:t>
       </w:r>
       <w:r>
         <w:rPr>
@@ -11092,17 +10825,8 @@
           <w:rStyle w:val="Hinweistext"/>
           <w:lang w:val="fr-CH"/>
         </w:rPr>
-        <w:t xml:space="preserve">trier par ordre </w:t>
-      </w:r>
-      <w:proofErr w:type="spellStart"/>
-      <w:r>
-        <w:rPr>
-          <w:rStyle w:val="Hinweistext"/>
-          <w:lang w:val="fr-CH"/>
-        </w:rPr>
-        <w:t>alphabetique</w:t>
-      </w:r>
-      <w:proofErr w:type="spellEnd"/>
+        <w:t>trier par ordre alphabetique</w:t>
+      </w:r>
     </w:p>
     <w:tbl>
       <w:tblPr>
@@ -11685,7 +11409,6 @@
         </w:rPr>
         <w:t xml:space="preserve">, </w:t>
       </w:r>
-      <w:proofErr w:type="gramStart"/>
       <w:r>
         <w:rPr>
           <w:rStyle w:val="Hinweistext"/>
@@ -11702,9 +11425,8 @@
           <w:szCs w:val="22"/>
           <w:lang w:val="fr-CH"/>
         </w:rPr>
-        <w:t>.:</w:t>
-      </w:r>
-      <w:proofErr w:type="gramEnd"/>
+        <w:t xml:space="preserve">.: </w:t>
+      </w:r>
       <w:r>
         <w:rPr>
           <w:rStyle w:val="Hinweistext"/>
@@ -11712,48 +11434,28 @@
           <w:szCs w:val="22"/>
           <w:lang w:val="fr-CH"/>
         </w:rPr>
-        <w:t xml:space="preserve"> </w:t>
-      </w:r>
-      <w:r>
+        <w:t>spécifier complètement et annexer à la documentation.</w:t>
+      </w:r>
+    </w:p>
+    <w:p>
+      <w:pPr>
+        <w:keepNext/>
+        <w:jc w:val="both"/>
         <w:rPr>
           <w:rStyle w:val="Hinweistext"/>
           <w:sz w:val="22"/>
           <w:szCs w:val="22"/>
           <w:lang w:val="fr-CH"/>
         </w:rPr>
-        <w:t>spécifier complètement et annexer à la documentation.</w:t>
-      </w:r>
-    </w:p>
-    <w:p>
-      <w:pPr>
-        <w:keepNext/>
-        <w:jc w:val="both"/>
+      </w:pPr>
+      <w:r>
         <w:rPr>
           <w:rStyle w:val="Hinweistext"/>
           <w:sz w:val="22"/>
           <w:szCs w:val="22"/>
           <w:lang w:val="fr-CH"/>
         </w:rPr>
-      </w:pPr>
-      <w:proofErr w:type="gramStart"/>
-      <w:r>
-        <w:rPr>
-          <w:rStyle w:val="Hinweistext"/>
-          <w:sz w:val="22"/>
-          <w:szCs w:val="22"/>
-          <w:lang w:val="fr-CH"/>
-        </w:rPr>
-        <w:t>Listings</w:t>
-      </w:r>
-      <w:proofErr w:type="gramEnd"/>
-      <w:r>
-        <w:rPr>
-          <w:rStyle w:val="Hinweistext"/>
-          <w:sz w:val="22"/>
-          <w:szCs w:val="22"/>
-          <w:lang w:val="fr-CH"/>
-        </w:rPr>
-        <w:t xml:space="preserve"> </w:t>
+        <w:t xml:space="preserve">Listings </w:t>
       </w:r>
       <w:r>
         <w:rPr>
@@ -12131,7 +11833,7 @@
                   <w:rPr>
                     <w:lang w:val="fr-CH"/>
                   </w:rPr>
-                  <w:t>20.05.2025 23:36</w:t>
+                  <w:t>21.05.2025 16:43</w:t>
                 </w:r>
                 <w:r>
                   <w:rPr>
@@ -12467,7 +12169,7 @@
                   <w:rPr>
                     <w:lang w:val="fr-CH"/>
                   </w:rPr>
-                  <w:t>20.05.2025 23:36</w:t>
+                  <w:t>21.05.2025 16:43</w:t>
                 </w:r>
                 <w:r>
                   <w:rPr>
@@ -12718,7 +12420,7 @@
                   <w:rPr>
                     <w:lang w:val="fr-CH"/>
                   </w:rPr>
-                  <w:t>20.05.2025 23:36</w:t>
+                  <w:t>21.05.2025 16:43</w:t>
                 </w:r>
                 <w:r>
                   <w:rPr>
@@ -18319,6 +18021,8 @@
     <w:rsid w:val="00C02675"/>
     <w:rsid w:val="00C3798B"/>
     <w:rsid w:val="00CE2A4B"/>
+    <w:rsid w:val="00DF56E1"/>
+    <w:rsid w:val="00E96F9F"/>
     <w:rsid w:val="00F8402B"/>
   </w:rsids>
   <m:mathPr>

</xml_diff>